<commit_message>
custom section see all and build menu sheet
</commit_message>
<xml_diff>
--- a/noidung.docx
+++ b/noidung.docx
@@ -93,8 +93,14 @@
           <w:ilvl w:val="1"/>
           <w:numId w:val="2"/>
         </w:numPr>
-      </w:pPr>
-      <w:r>
+        <w:rPr>
+          <w:i/>
+        </w:rPr>
+      </w:pPr>
+      <w:r>
+        <w:rPr>
+          <w:i/>
+        </w:rPr>
         <w:t>Giới thiệu</w:t>
       </w:r>
     </w:p>
@@ -105,8 +111,14 @@
           <w:ilvl w:val="1"/>
           <w:numId w:val="2"/>
         </w:numPr>
-      </w:pPr>
-      <w:r>
+        <w:rPr>
+          <w:i/>
+        </w:rPr>
+      </w:pPr>
+      <w:r>
+        <w:rPr>
+          <w:i/>
+        </w:rPr>
         <w:t>Tin tức</w:t>
       </w:r>
     </w:p>
@@ -165,9 +177,35 @@
           <w:ilvl w:val="1"/>
           <w:numId w:val="2"/>
         </w:numPr>
-      </w:pPr>
-      <w:r>
+        <w:rPr>
+          <w:i/>
+        </w:rPr>
+      </w:pPr>
+      <w:r>
+        <w:rPr>
+          <w:i/>
+        </w:rPr>
         <w:t>Hỏi đáp</w:t>
+      </w:r>
+      <w:bookmarkStart w:id="0" w:name="_GoBack"/>
+      <w:bookmarkEnd w:id="0"/>
+    </w:p>
+    <w:p>
+      <w:pPr>
+        <w:pStyle w:val="ListParagraph"/>
+        <w:numPr>
+          <w:ilvl w:val="1"/>
+          <w:numId w:val="2"/>
+        </w:numPr>
+        <w:rPr>
+          <w:i/>
+        </w:rPr>
+      </w:pPr>
+      <w:r>
+        <w:rPr>
+          <w:i/>
+        </w:rPr>
+        <w:t>Liên lạc</w:t>
       </w:r>
     </w:p>
     <w:p>
@@ -280,8 +318,6 @@
       <w:r>
         <w:t>Việc làm nghị định 70/2023 (9 items)</w:t>
       </w:r>
-      <w:bookmarkStart w:id="0" w:name="_GoBack"/>
-      <w:bookmarkEnd w:id="0"/>
     </w:p>
     <w:p>
       <w:pPr>

</xml_diff>